<commit_message>
subida version final actividad 2
</commit_message>
<xml_diff>
--- a/Act2.ConfiguraciónDeServidor.RaúlMP/Act2.ConfiguraciónDeServidor.RaúlMP.docx
+++ b/Act2.ConfiguraciónDeServidor.RaúlMP/Act2.ConfiguraciónDeServidor.RaúlMP.docx
@@ -1194,10 +1194,13 @@
         <w:t xml:space="preserve">. Tarea </w:t>
       </w:r>
       <w:r>
-        <w:t>Individual. Configuración de Servidor</w:t>
-      </w:r>
-      <w:r>
-        <w:t>.</w:t>
+        <w:t>Indi</w:t>
+      </w:r>
+      <w:r>
+        <w:t xml:space="preserve">vidual </w:t>
+      </w:r>
+      <w:r>
+        <w:t>Configuración de Servidor</w:t>
       </w:r>
     </w:p>
     <w:p>
@@ -6044,7 +6047,7 @@
           <w:rFonts w:asciiTheme="majorHAnsi" w:hAnsiTheme="majorHAnsi"/>
           <w:noProof/>
         </w:rPr>
-        <w:t>2</w:t>
+        <w:t>3</w:t>
       </w:r>
     </w:fldSimple>
   </w:p>

</xml_diff>